<commit_message>
update_setting list and details and doc
</commit_message>
<xml_diff>
--- a/Documents/SE1606_SWP391_Online Shop_SRS_W8.docx
+++ b/Documents/SE1606_SWP391_Online Shop_SRS_W8.docx
@@ -10632,7 +10632,6 @@
           <w:szCs w:val="28"/>
         </w:rPr>
       </w:pPr>
-      <w:bookmarkStart w:id="28" w:name="_GoBack"/>
       <w:r>
         <w:rPr>
           <w:noProof/>
@@ -10677,75 +10676,74 @@
           </wp:inline>
         </w:drawing>
       </w:r>
+    </w:p>
+    <w:p>
+      <w:pPr>
+        <w:rPr>
+          <w:color w:val="0000FF"/>
+          <w:sz w:val="28"/>
+          <w:szCs w:val="28"/>
+        </w:rPr>
+      </w:pPr>
+      <w:r>
+        <w:rPr>
+          <w:color w:val="0000FF"/>
+          <w:sz w:val="28"/>
+          <w:szCs w:val="28"/>
+        </w:rPr>
+        <w:t>Function detail:</w:t>
+      </w:r>
+    </w:p>
+    <w:p>
+      <w:pPr>
+        <w:rPr>
+          <w:color w:val="0000FF"/>
+          <w:sz w:val="28"/>
+          <w:szCs w:val="28"/>
+          <w:highlight w:val="white"/>
+        </w:rPr>
+      </w:pPr>
+      <w:r>
+        <w:rPr>
+          <w:color w:val="0000FF"/>
+          <w:sz w:val="28"/>
+          <w:szCs w:val="28"/>
+          <w:highlight w:val="white"/>
+        </w:rPr>
+        <w:t>- Show product details including title, images, price brief information and description</w:t>
+      </w:r>
+    </w:p>
+    <w:p>
+      <w:pPr>
+        <w:rPr>
+          <w:color w:val="0000FF"/>
+          <w:sz w:val="28"/>
+          <w:szCs w:val="28"/>
+        </w:rPr>
+      </w:pPr>
+      <w:r>
+        <w:rPr>
+          <w:color w:val="0000FF"/>
+          <w:sz w:val="28"/>
+          <w:szCs w:val="28"/>
+          <w:highlight w:val="white"/>
+        </w:rPr>
+        <w:t>- Show sider with other information such as search box, product categories, the latest products, and static contacts/links</w:t>
+      </w:r>
+    </w:p>
+    <w:p>
+      <w:pPr>
+        <w:pStyle w:val="Heading2"/>
+      </w:pPr>
+      <w:bookmarkStart w:id="28" w:name="_Toc106050262"/>
+      <w:r>
+        <w:t>3. Common</w:t>
+      </w:r>
       <w:bookmarkEnd w:id="28"/>
     </w:p>
     <w:p>
       <w:pPr>
         <w:rPr>
-          <w:color w:val="0000FF"/>
-          <w:sz w:val="28"/>
-          <w:szCs w:val="28"/>
-        </w:rPr>
-      </w:pPr>
-      <w:r>
-        <w:rPr>
-          <w:color w:val="0000FF"/>
-          <w:sz w:val="28"/>
-          <w:szCs w:val="28"/>
-        </w:rPr>
-        <w:t>Function detail:</w:t>
-      </w:r>
-    </w:p>
-    <w:p>
-      <w:pPr>
-        <w:rPr>
-          <w:color w:val="0000FF"/>
-          <w:sz w:val="28"/>
-          <w:szCs w:val="28"/>
-          <w:highlight w:val="white"/>
-        </w:rPr>
-      </w:pPr>
-      <w:r>
-        <w:rPr>
-          <w:color w:val="0000FF"/>
-          <w:sz w:val="28"/>
-          <w:szCs w:val="28"/>
-          <w:highlight w:val="white"/>
-        </w:rPr>
-        <w:t>- Show product details including title, images, price brief information and description</w:t>
-      </w:r>
-    </w:p>
-    <w:p>
-      <w:pPr>
-        <w:rPr>
-          <w:color w:val="0000FF"/>
-          <w:sz w:val="28"/>
-          <w:szCs w:val="28"/>
-        </w:rPr>
-      </w:pPr>
-      <w:r>
-        <w:rPr>
-          <w:color w:val="0000FF"/>
-          <w:sz w:val="28"/>
-          <w:szCs w:val="28"/>
-          <w:highlight w:val="white"/>
-        </w:rPr>
-        <w:t>- Show sider with other information such as search box, product categories, the latest products, and static contacts/links</w:t>
-      </w:r>
-    </w:p>
-    <w:p>
-      <w:pPr>
-        <w:pStyle w:val="Heading2"/>
-      </w:pPr>
-      <w:bookmarkStart w:id="29" w:name="_Toc106050262"/>
-      <w:r>
-        <w:t>3. Common</w:t>
-      </w:r>
-      <w:bookmarkEnd w:id="29"/>
-    </w:p>
-    <w:p>
-      <w:pPr>
-        <w:rPr>
           <w:i/>
           <w:sz w:val="28"/>
           <w:szCs w:val="28"/>
@@ -10759,7 +10757,7 @@
         </w:rPr>
         <w:t xml:space="preserve">a. </w:t>
       </w:r>
-      <w:commentRangeStart w:id="30"/>
+      <w:commentRangeStart w:id="29"/>
       <w:r>
         <w:rPr>
           <w:i/>
@@ -10768,12 +10766,12 @@
         </w:rPr>
         <w:t xml:space="preserve">User Login </w:t>
       </w:r>
-      <w:commentRangeEnd w:id="30"/>
+      <w:commentRangeEnd w:id="29"/>
       <w:r>
         <w:rPr>
           <w:rStyle w:val="CommentReference"/>
         </w:rPr>
-        <w:commentReference w:id="30"/>
+        <w:commentReference w:id="29"/>
       </w:r>
     </w:p>
     <w:p>
@@ -11050,7 +11048,7 @@
         </w:rPr>
         <w:t xml:space="preserve">b. </w:t>
       </w:r>
-      <w:commentRangeStart w:id="31"/>
+      <w:commentRangeStart w:id="30"/>
       <w:r>
         <w:rPr>
           <w:i/>
@@ -11059,12 +11057,12 @@
         </w:rPr>
         <w:t>Register</w:t>
       </w:r>
-      <w:commentRangeEnd w:id="31"/>
+      <w:commentRangeEnd w:id="30"/>
       <w:r>
         <w:rPr>
           <w:rStyle w:val="CommentReference"/>
         </w:rPr>
-        <w:commentReference w:id="31"/>
+        <w:commentReference w:id="30"/>
       </w:r>
     </w:p>
     <w:p>
@@ -11364,7 +11362,7 @@
         </w:rPr>
         <w:t xml:space="preserve">c. </w:t>
       </w:r>
-      <w:commentRangeStart w:id="32"/>
+      <w:commentRangeStart w:id="31"/>
       <w:r>
         <w:rPr>
           <w:i/>
@@ -11373,12 +11371,12 @@
         </w:rPr>
         <w:t>User profile</w:t>
       </w:r>
-      <w:commentRangeEnd w:id="32"/>
+      <w:commentRangeEnd w:id="31"/>
       <w:r>
         <w:rPr>
           <w:rStyle w:val="CommentReference"/>
         </w:rPr>
-        <w:commentReference w:id="32"/>
+        <w:commentReference w:id="31"/>
       </w:r>
     </w:p>
     <w:p>
@@ -11606,7 +11604,7 @@
         </w:rPr>
         <w:t xml:space="preserve">d. </w:t>
       </w:r>
-      <w:commentRangeStart w:id="33"/>
+      <w:commentRangeStart w:id="32"/>
       <w:r>
         <w:rPr>
           <w:i/>
@@ -11615,12 +11613,12 @@
         </w:rPr>
         <w:t>Change password</w:t>
       </w:r>
-      <w:commentRangeEnd w:id="33"/>
+      <w:commentRangeEnd w:id="32"/>
       <w:r>
         <w:rPr>
           <w:rStyle w:val="CommentReference"/>
         </w:rPr>
-        <w:commentReference w:id="33"/>
+        <w:commentReference w:id="32"/>
       </w:r>
     </w:p>
     <w:p>
@@ -11846,7 +11844,7 @@
           <w:szCs w:val="28"/>
         </w:rPr>
       </w:pPr>
-      <w:commentRangeStart w:id="34"/>
+      <w:commentRangeStart w:id="33"/>
       <w:r>
         <w:rPr>
           <w:i/>
@@ -11855,12 +11853,12 @@
         </w:rPr>
         <w:t>b. Order Information</w:t>
       </w:r>
-      <w:commentRangeEnd w:id="34"/>
+      <w:commentRangeEnd w:id="33"/>
       <w:r>
         <w:rPr>
           <w:rStyle w:val="CommentReference"/>
         </w:rPr>
-        <w:commentReference w:id="34"/>
+        <w:commentReference w:id="33"/>
       </w:r>
     </w:p>
     <w:p>
@@ -12187,7 +12185,7 @@
           <w:szCs w:val="28"/>
         </w:rPr>
       </w:pPr>
-      <w:commentRangeStart w:id="35"/>
+      <w:commentRangeStart w:id="34"/>
       <w:r>
         <w:rPr>
           <w:i/>
@@ -12196,12 +12194,12 @@
         </w:rPr>
         <w:t>b. Notification</w:t>
       </w:r>
-      <w:commentRangeEnd w:id="35"/>
+      <w:commentRangeEnd w:id="34"/>
       <w:r>
         <w:rPr>
           <w:rStyle w:val="CommentReference"/>
         </w:rPr>
-        <w:commentReference w:id="35"/>
+        <w:commentReference w:id="34"/>
       </w:r>
     </w:p>
     <w:p>
@@ -12401,22 +12399,22 @@
       <w:pPr>
         <w:pStyle w:val="Heading2"/>
       </w:pPr>
-      <w:bookmarkStart w:id="36" w:name="_Toc106050263"/>
+      <w:bookmarkStart w:id="35" w:name="_Toc106050263"/>
       <w:r>
         <w:t xml:space="preserve">4. </w:t>
       </w:r>
-      <w:commentRangeStart w:id="37"/>
+      <w:commentRangeStart w:id="36"/>
       <w:r>
         <w:t>Admin</w:t>
       </w:r>
-      <w:bookmarkEnd w:id="36"/>
-      <w:commentRangeEnd w:id="37"/>
+      <w:bookmarkEnd w:id="35"/>
+      <w:commentRangeEnd w:id="36"/>
       <w:r>
         <w:rPr>
           <w:rStyle w:val="CommentReference"/>
           <w:b w:val="0"/>
         </w:rPr>
-        <w:commentReference w:id="37"/>
+        <w:commentReference w:id="36"/>
       </w:r>
     </w:p>
     <w:p>
@@ -12697,7 +12695,7 @@
           <w:szCs w:val="28"/>
         </w:rPr>
       </w:pPr>
-      <w:commentRangeStart w:id="38"/>
+      <w:commentRangeStart w:id="37"/>
       <w:r>
         <w:rPr>
           <w:i/>
@@ -12706,12 +12704,12 @@
         </w:rPr>
         <w:t>b. User detail</w:t>
       </w:r>
-      <w:commentRangeEnd w:id="38"/>
+      <w:commentRangeEnd w:id="37"/>
       <w:r>
         <w:rPr>
           <w:rStyle w:val="CommentReference"/>
         </w:rPr>
-        <w:commentReference w:id="38"/>
+        <w:commentReference w:id="37"/>
       </w:r>
     </w:p>
     <w:p>
@@ -12924,7 +12922,7 @@
         </w:rPr>
         <w:t xml:space="preserve"> </w:t>
       </w:r>
-      <w:commentRangeStart w:id="39"/>
+      <w:commentRangeStart w:id="38"/>
       <w:r>
         <w:rPr>
           <w:sz w:val="28"/>
@@ -12939,12 +12937,12 @@
         </w:rPr>
         <w:t xml:space="preserve"> Messenger</w:t>
       </w:r>
-      <w:commentRangeEnd w:id="39"/>
+      <w:commentRangeEnd w:id="38"/>
       <w:r>
         <w:rPr>
           <w:rStyle w:val="CommentReference"/>
         </w:rPr>
-        <w:commentReference w:id="39"/>
+        <w:commentReference w:id="38"/>
       </w:r>
     </w:p>
     <w:p>
@@ -13204,11 +13202,11 @@
       <w:pPr>
         <w:pStyle w:val="Heading2"/>
       </w:pPr>
-      <w:bookmarkStart w:id="40" w:name="_Toc106050264"/>
+      <w:bookmarkStart w:id="39" w:name="_Toc106050264"/>
       <w:r>
         <w:t>5. Customer</w:t>
       </w:r>
-      <w:bookmarkEnd w:id="40"/>
+      <w:bookmarkEnd w:id="39"/>
     </w:p>
     <w:p>
       <w:pPr>
@@ -13289,7 +13287,7 @@
           <w:szCs w:val="28"/>
         </w:rPr>
       </w:pPr>
-      <w:commentRangeStart w:id="41"/>
+      <w:commentRangeStart w:id="40"/>
       <w:r>
         <w:rPr>
           <w:noProof/>
@@ -13335,124 +13333,124 @@
           </wp:inline>
         </w:drawing>
       </w:r>
+      <w:commentRangeEnd w:id="40"/>
+      <w:r>
+        <w:rPr>
+          <w:rStyle w:val="CommentReference"/>
+        </w:rPr>
+        <w:commentReference w:id="40"/>
+      </w:r>
+    </w:p>
+    <w:p>
+      <w:pPr>
+        <w:rPr>
+          <w:color w:val="0000FF"/>
+          <w:sz w:val="28"/>
+          <w:szCs w:val="28"/>
+        </w:rPr>
+      </w:pPr>
+      <w:r>
+        <w:rPr>
+          <w:color w:val="0000FF"/>
+          <w:sz w:val="28"/>
+          <w:szCs w:val="28"/>
+        </w:rPr>
+        <w:t>Function detail:</w:t>
+      </w:r>
+    </w:p>
+    <w:p>
+      <w:pPr>
+        <w:rPr>
+          <w:color w:val="0000FF"/>
+          <w:sz w:val="28"/>
+          <w:szCs w:val="28"/>
+          <w:highlight w:val="white"/>
+        </w:rPr>
+      </w:pPr>
+      <w:r>
+        <w:rPr>
+          <w:color w:val="0000FF"/>
+          <w:sz w:val="28"/>
+          <w:szCs w:val="28"/>
+          <w:highlight w:val="white"/>
+        </w:rPr>
+        <w:t>- Show the paginated list of orders with the slider containing search box, product category,..</w:t>
+      </w:r>
+    </w:p>
+    <w:p>
+      <w:pPr>
+        <w:rPr>
+          <w:color w:val="0000FF"/>
+          <w:sz w:val="28"/>
+          <w:szCs w:val="28"/>
+          <w:highlight w:val="white"/>
+        </w:rPr>
+      </w:pPr>
+      <w:r>
+        <w:rPr>
+          <w:color w:val="0000FF"/>
+          <w:sz w:val="28"/>
+          <w:szCs w:val="28"/>
+          <w:highlight w:val="white"/>
+        </w:rPr>
+        <w:t>- Each order will contain order date, product information, cost and status</w:t>
+      </w:r>
+    </w:p>
+    <w:p>
+      <w:pPr>
+        <w:rPr>
+          <w:color w:val="0000FF"/>
+          <w:sz w:val="28"/>
+          <w:szCs w:val="28"/>
+        </w:rPr>
+      </w:pPr>
+      <w:r>
+        <w:rPr>
+          <w:color w:val="0000FF"/>
+          <w:sz w:val="28"/>
+          <w:szCs w:val="28"/>
+          <w:highlight w:val="white"/>
+        </w:rPr>
+        <w:t>- Click the link at order id to go to Order Information page</w:t>
+      </w:r>
+    </w:p>
+    <w:p>
+      <w:pPr>
+        <w:rPr>
+          <w:color w:val="0000FF"/>
+          <w:sz w:val="28"/>
+          <w:szCs w:val="28"/>
+        </w:rPr>
+      </w:pPr>
+    </w:p>
+    <w:p>
+      <w:pPr>
+        <w:rPr>
+          <w:sz w:val="28"/>
+          <w:szCs w:val="28"/>
+        </w:rPr>
+      </w:pPr>
+      <w:r>
+        <w:rPr>
+          <w:sz w:val="28"/>
+          <w:szCs w:val="28"/>
+        </w:rPr>
+        <w:t>c.</w:t>
+      </w:r>
+      <w:commentRangeStart w:id="41"/>
+      <w:r>
+        <w:rPr>
+          <w:sz w:val="28"/>
+          <w:szCs w:val="28"/>
+        </w:rPr>
+        <w:t>Customer Messenger</w:t>
+      </w:r>
       <w:commentRangeEnd w:id="41"/>
       <w:r>
         <w:rPr>
           <w:rStyle w:val="CommentReference"/>
         </w:rPr>
         <w:commentReference w:id="41"/>
-      </w:r>
-    </w:p>
-    <w:p>
-      <w:pPr>
-        <w:rPr>
-          <w:color w:val="0000FF"/>
-          <w:sz w:val="28"/>
-          <w:szCs w:val="28"/>
-        </w:rPr>
-      </w:pPr>
-      <w:r>
-        <w:rPr>
-          <w:color w:val="0000FF"/>
-          <w:sz w:val="28"/>
-          <w:szCs w:val="28"/>
-        </w:rPr>
-        <w:t>Function detail:</w:t>
-      </w:r>
-    </w:p>
-    <w:p>
-      <w:pPr>
-        <w:rPr>
-          <w:color w:val="0000FF"/>
-          <w:sz w:val="28"/>
-          <w:szCs w:val="28"/>
-          <w:highlight w:val="white"/>
-        </w:rPr>
-      </w:pPr>
-      <w:r>
-        <w:rPr>
-          <w:color w:val="0000FF"/>
-          <w:sz w:val="28"/>
-          <w:szCs w:val="28"/>
-          <w:highlight w:val="white"/>
-        </w:rPr>
-        <w:t>- Show the paginated list of orders with the slider containing search box, product category,..</w:t>
-      </w:r>
-    </w:p>
-    <w:p>
-      <w:pPr>
-        <w:rPr>
-          <w:color w:val="0000FF"/>
-          <w:sz w:val="28"/>
-          <w:szCs w:val="28"/>
-          <w:highlight w:val="white"/>
-        </w:rPr>
-      </w:pPr>
-      <w:r>
-        <w:rPr>
-          <w:color w:val="0000FF"/>
-          <w:sz w:val="28"/>
-          <w:szCs w:val="28"/>
-          <w:highlight w:val="white"/>
-        </w:rPr>
-        <w:t>- Each order will contain order date, product information, cost and status</w:t>
-      </w:r>
-    </w:p>
-    <w:p>
-      <w:pPr>
-        <w:rPr>
-          <w:color w:val="0000FF"/>
-          <w:sz w:val="28"/>
-          <w:szCs w:val="28"/>
-        </w:rPr>
-      </w:pPr>
-      <w:r>
-        <w:rPr>
-          <w:color w:val="0000FF"/>
-          <w:sz w:val="28"/>
-          <w:szCs w:val="28"/>
-          <w:highlight w:val="white"/>
-        </w:rPr>
-        <w:t>- Click the link at order id to go to Order Information page</w:t>
-      </w:r>
-    </w:p>
-    <w:p>
-      <w:pPr>
-        <w:rPr>
-          <w:color w:val="0000FF"/>
-          <w:sz w:val="28"/>
-          <w:szCs w:val="28"/>
-        </w:rPr>
-      </w:pPr>
-    </w:p>
-    <w:p>
-      <w:pPr>
-        <w:rPr>
-          <w:sz w:val="28"/>
-          <w:szCs w:val="28"/>
-        </w:rPr>
-      </w:pPr>
-      <w:r>
-        <w:rPr>
-          <w:sz w:val="28"/>
-          <w:szCs w:val="28"/>
-        </w:rPr>
-        <w:t>c.</w:t>
-      </w:r>
-      <w:commentRangeStart w:id="42"/>
-      <w:r>
-        <w:rPr>
-          <w:sz w:val="28"/>
-          <w:szCs w:val="28"/>
-        </w:rPr>
-        <w:t>Customer Messenger</w:t>
-      </w:r>
-      <w:commentRangeEnd w:id="42"/>
-      <w:r>
-        <w:rPr>
-          <w:rStyle w:val="CommentReference"/>
-        </w:rPr>
-        <w:commentReference w:id="42"/>
       </w:r>
     </w:p>
     <w:p>
@@ -13653,6 +13651,7 @@
           <w:color w:val="3333CC"/>
           <w:sz w:val="28"/>
           <w:szCs w:val="28"/>
+          <w:lang w:val="vi-VN"/>
         </w:rPr>
       </w:pPr>
       <w:r>
@@ -13678,8 +13677,715 @@
         <w:t>User must be logged in to be able to send messages</w:t>
       </w:r>
     </w:p>
+    <w:p>
+      <w:pPr>
+        <w:rPr>
+          <w:sz w:val="28"/>
+          <w:szCs w:val="28"/>
+          <w:lang w:val="vi-VN"/>
+        </w:rPr>
+      </w:pPr>
+      <w:commentRangeStart w:id="42"/>
+      <w:r>
+        <w:rPr>
+          <w:sz w:val="28"/>
+          <w:szCs w:val="28"/>
+        </w:rPr>
+        <w:t>d</w:t>
+      </w:r>
+      <w:r>
+        <w:rPr>
+          <w:sz w:val="28"/>
+          <w:szCs w:val="28"/>
+          <w:lang w:val="vi-VN"/>
+        </w:rPr>
+        <w:t>. Customer Favourite</w:t>
+      </w:r>
+      <w:commentRangeEnd w:id="42"/>
+      <w:r>
+        <w:rPr>
+          <w:rStyle w:val="CommentReference"/>
+        </w:rPr>
+        <w:commentReference w:id="42"/>
+      </w:r>
+    </w:p>
+    <w:p>
+      <w:pPr>
+        <w:spacing w:before="240" w:after="240"/>
+        <w:rPr>
+          <w:color w:val="0000FF"/>
+          <w:sz w:val="28"/>
+          <w:szCs w:val="28"/>
+          <w:lang w:val="vi-VN"/>
+        </w:rPr>
+      </w:pPr>
+      <w:r>
+        <w:rPr>
+          <w:color w:val="0000FF"/>
+          <w:sz w:val="28"/>
+          <w:szCs w:val="28"/>
+        </w:rPr>
+        <w:t>Screen layout:</w:t>
+      </w:r>
+    </w:p>
+    <w:p>
+      <w:pPr>
+        <w:spacing w:before="240" w:after="240"/>
+        <w:rPr>
+          <w:color w:val="0000FF"/>
+          <w:sz w:val="28"/>
+          <w:szCs w:val="28"/>
+          <w:lang w:val="vi-VN"/>
+        </w:rPr>
+      </w:pPr>
+      <w:r>
+        <w:rPr>
+          <w:color w:val="0000FF"/>
+          <w:sz w:val="28"/>
+          <w:szCs w:val="28"/>
+          <w:lang w:val="vi-VN"/>
+        </w:rPr>
+        <w:lastRenderedPageBreak/>
+        <w:drawing>
+          <wp:inline distT="0" distB="0" distL="0" distR="0" wp14:anchorId="7B0697C7" wp14:editId="43D98B97">
+            <wp:extent cx="5759450" cy="2843421"/>
+            <wp:effectExtent l="0" t="0" r="0" b="0"/>
+            <wp:docPr id="12" name="Picture 12"/>
+            <wp:cNvGraphicFramePr>
+              <a:graphicFrameLocks xmlns:a="http://schemas.openxmlformats.org/drawingml/2006/main" noChangeAspect="1"/>
+            </wp:cNvGraphicFramePr>
+            <a:graphic xmlns:a="http://schemas.openxmlformats.org/drawingml/2006/main">
+              <a:graphicData uri="http://schemas.openxmlformats.org/drawingml/2006/picture">
+                <pic:pic xmlns:pic="http://schemas.openxmlformats.org/drawingml/2006/picture">
+                  <pic:nvPicPr>
+                    <pic:cNvPr id="0" name=""/>
+                    <pic:cNvPicPr/>
+                  </pic:nvPicPr>
+                  <pic:blipFill>
+                    <a:blip r:embed="rId40"/>
+                    <a:stretch>
+                      <a:fillRect/>
+                    </a:stretch>
+                  </pic:blipFill>
+                  <pic:spPr>
+                    <a:xfrm>
+                      <a:off x="0" y="0"/>
+                      <a:ext cx="5759450" cy="2843421"/>
+                    </a:xfrm>
+                    <a:prstGeom prst="rect">
+                      <a:avLst/>
+                    </a:prstGeom>
+                  </pic:spPr>
+                </pic:pic>
+              </a:graphicData>
+            </a:graphic>
+          </wp:inline>
+        </w:drawing>
+      </w:r>
+    </w:p>
+    <w:p>
+      <w:pPr>
+        <w:rPr>
+          <w:color w:val="0000FF"/>
+          <w:sz w:val="28"/>
+          <w:szCs w:val="28"/>
+        </w:rPr>
+      </w:pPr>
+      <w:r>
+        <w:rPr>
+          <w:color w:val="0000FF"/>
+          <w:sz w:val="28"/>
+          <w:szCs w:val="28"/>
+        </w:rPr>
+        <w:t>Function detail:</w:t>
+      </w:r>
+    </w:p>
+    <w:p>
+      <w:pPr>
+        <w:rPr>
+          <w:color w:val="3333CC"/>
+          <w:sz w:val="28"/>
+          <w:szCs w:val="28"/>
+          <w:lang w:val="vi-VN"/>
+        </w:rPr>
+      </w:pPr>
+      <w:r>
+        <w:rPr>
+          <w:color w:val="3333CC"/>
+          <w:sz w:val="28"/>
+          <w:szCs w:val="28"/>
+        </w:rPr>
+        <w:t xml:space="preserve">-Show </w:t>
+      </w:r>
+      <w:r>
+        <w:rPr>
+          <w:color w:val="3333CC"/>
+          <w:sz w:val="28"/>
+          <w:szCs w:val="28"/>
+        </w:rPr>
+        <w:t>product</w:t>
+      </w:r>
+      <w:r>
+        <w:rPr>
+          <w:color w:val="3333CC"/>
+          <w:sz w:val="28"/>
+          <w:szCs w:val="28"/>
+          <w:lang w:val="vi-VN"/>
+        </w:rPr>
+        <w:t xml:space="preserve"> that user add to favourite</w:t>
+      </w:r>
+    </w:p>
+    <w:p>
+      <w:pPr>
+        <w:rPr>
+          <w:sz w:val="28"/>
+          <w:szCs w:val="28"/>
+          <w:lang w:val="vi-VN"/>
+        </w:rPr>
+      </w:pPr>
+      <w:commentRangeStart w:id="43"/>
+      <w:r>
+        <w:rPr>
+          <w:sz w:val="28"/>
+          <w:szCs w:val="28"/>
+        </w:rPr>
+        <w:t>6</w:t>
+      </w:r>
+      <w:r>
+        <w:rPr>
+          <w:sz w:val="28"/>
+          <w:szCs w:val="28"/>
+          <w:lang w:val="vi-VN"/>
+        </w:rPr>
+        <w:t xml:space="preserve">. </w:t>
+      </w:r>
+      <w:r>
+        <w:rPr>
+          <w:sz w:val="28"/>
+          <w:szCs w:val="28"/>
+          <w:lang w:val="vi-VN"/>
+        </w:rPr>
+        <w:t>BlogAdmin</w:t>
+      </w:r>
+      <w:commentRangeEnd w:id="43"/>
+      <w:r>
+        <w:rPr>
+          <w:rStyle w:val="CommentReference"/>
+        </w:rPr>
+        <w:commentReference w:id="43"/>
+      </w:r>
+    </w:p>
+    <w:p>
+      <w:pPr>
+        <w:rPr>
+          <w:sz w:val="28"/>
+          <w:szCs w:val="28"/>
+          <w:lang w:val="vi-VN"/>
+        </w:rPr>
+      </w:pPr>
+      <w:r>
+        <w:rPr>
+          <w:sz w:val="28"/>
+          <w:szCs w:val="28"/>
+        </w:rPr>
+        <w:t>a</w:t>
+      </w:r>
+      <w:r>
+        <w:rPr>
+          <w:sz w:val="28"/>
+          <w:szCs w:val="28"/>
+          <w:lang w:val="vi-VN"/>
+        </w:rPr>
+        <w:t>.</w:t>
+      </w:r>
+      <w:r>
+        <w:rPr>
+          <w:sz w:val="28"/>
+          <w:szCs w:val="28"/>
+          <w:lang w:val="vi-VN"/>
+        </w:rPr>
+        <w:t xml:space="preserve"> </w:t>
+      </w:r>
+      <w:r>
+        <w:rPr>
+          <w:sz w:val="28"/>
+          <w:szCs w:val="28"/>
+          <w:lang w:val="vi-VN"/>
+        </w:rPr>
+        <w:t>Blog List</w:t>
+      </w:r>
+    </w:p>
+    <w:p>
+      <w:pPr>
+        <w:spacing w:before="240" w:after="240"/>
+        <w:rPr>
+          <w:color w:val="0000FF"/>
+          <w:sz w:val="28"/>
+          <w:szCs w:val="28"/>
+          <w:lang w:val="vi-VN"/>
+        </w:rPr>
+      </w:pPr>
+      <w:r>
+        <w:rPr>
+          <w:color w:val="0000FF"/>
+          <w:sz w:val="28"/>
+          <w:szCs w:val="28"/>
+        </w:rPr>
+        <w:t>Screen layout:</w:t>
+      </w:r>
+    </w:p>
+    <w:p>
+      <w:pPr>
+        <w:spacing w:before="240" w:after="240"/>
+        <w:rPr>
+          <w:color w:val="0000FF"/>
+          <w:sz w:val="28"/>
+          <w:szCs w:val="28"/>
+          <w:lang w:val="vi-VN"/>
+        </w:rPr>
+      </w:pPr>
+      <w:r>
+        <w:rPr>
+          <w:noProof/>
+          <w:lang w:val="en-US"/>
+        </w:rPr>
+        <w:drawing>
+          <wp:inline distT="0" distB="0" distL="0" distR="0" wp14:anchorId="734ED501" wp14:editId="3CFD5A51">
+            <wp:extent cx="5759450" cy="2852035"/>
+            <wp:effectExtent l="0" t="0" r="0" b="5715"/>
+            <wp:docPr id="8" name="Picture 8"/>
+            <wp:cNvGraphicFramePr>
+              <a:graphicFrameLocks xmlns:a="http://schemas.openxmlformats.org/drawingml/2006/main" noChangeAspect="1"/>
+            </wp:cNvGraphicFramePr>
+            <a:graphic xmlns:a="http://schemas.openxmlformats.org/drawingml/2006/main">
+              <a:graphicData uri="http://schemas.openxmlformats.org/drawingml/2006/picture">
+                <pic:pic xmlns:pic="http://schemas.openxmlformats.org/drawingml/2006/picture">
+                  <pic:nvPicPr>
+                    <pic:cNvPr id="0" name=""/>
+                    <pic:cNvPicPr/>
+                  </pic:nvPicPr>
+                  <pic:blipFill>
+                    <a:blip r:embed="rId41"/>
+                    <a:stretch>
+                      <a:fillRect/>
+                    </a:stretch>
+                  </pic:blipFill>
+                  <pic:spPr>
+                    <a:xfrm>
+                      <a:off x="0" y="0"/>
+                      <a:ext cx="5759450" cy="2852035"/>
+                    </a:xfrm>
+                    <a:prstGeom prst="rect">
+                      <a:avLst/>
+                    </a:prstGeom>
+                  </pic:spPr>
+                </pic:pic>
+              </a:graphicData>
+            </a:graphic>
+          </wp:inline>
+        </w:drawing>
+      </w:r>
+    </w:p>
+    <w:p>
+      <w:pPr>
+        <w:rPr>
+          <w:color w:val="0000FF"/>
+          <w:sz w:val="28"/>
+          <w:szCs w:val="28"/>
+        </w:rPr>
+      </w:pPr>
+      <w:r>
+        <w:rPr>
+          <w:color w:val="0000FF"/>
+          <w:sz w:val="28"/>
+          <w:szCs w:val="28"/>
+        </w:rPr>
+        <w:t>Function detail:</w:t>
+      </w:r>
+    </w:p>
+    <w:p>
+      <w:pPr>
+        <w:rPr>
+          <w:color w:val="3333CC"/>
+          <w:sz w:val="28"/>
+          <w:szCs w:val="28"/>
+          <w:lang w:val="vi-VN"/>
+        </w:rPr>
+      </w:pPr>
+      <w:r>
+        <w:rPr>
+          <w:color w:val="3333CC"/>
+          <w:sz w:val="28"/>
+          <w:szCs w:val="28"/>
+        </w:rPr>
+        <w:t xml:space="preserve">-Show </w:t>
+      </w:r>
+      <w:r>
+        <w:rPr>
+          <w:color w:val="3333CC"/>
+          <w:sz w:val="28"/>
+          <w:szCs w:val="28"/>
+        </w:rPr>
+        <w:t>blog</w:t>
+      </w:r>
+      <w:r>
+        <w:rPr>
+          <w:color w:val="3333CC"/>
+          <w:sz w:val="28"/>
+          <w:szCs w:val="28"/>
+          <w:lang w:val="vi-VN"/>
+        </w:rPr>
+        <w:t xml:space="preserve"> list</w:t>
+      </w:r>
+    </w:p>
+    <w:p>
+      <w:pPr>
+        <w:rPr>
+          <w:sz w:val="28"/>
+          <w:szCs w:val="28"/>
+          <w:lang w:val="vi-VN"/>
+        </w:rPr>
+      </w:pPr>
+    </w:p>
+    <w:p>
+      <w:pPr>
+        <w:rPr>
+          <w:sz w:val="28"/>
+          <w:szCs w:val="28"/>
+          <w:lang w:val="vi-VN"/>
+        </w:rPr>
+      </w:pPr>
+      <w:r>
+        <w:rPr>
+          <w:sz w:val="28"/>
+          <w:szCs w:val="28"/>
+          <w:lang w:val="vi-VN"/>
+        </w:rPr>
+        <w:t>b. Blog Add</w:t>
+      </w:r>
+    </w:p>
+    <w:p>
+      <w:pPr>
+        <w:spacing w:before="240" w:after="240"/>
+        <w:rPr>
+          <w:color w:val="0000FF"/>
+          <w:sz w:val="28"/>
+          <w:szCs w:val="28"/>
+          <w:lang w:val="vi-VN"/>
+        </w:rPr>
+      </w:pPr>
+      <w:r>
+        <w:rPr>
+          <w:color w:val="0000FF"/>
+          <w:sz w:val="28"/>
+          <w:szCs w:val="28"/>
+        </w:rPr>
+        <w:lastRenderedPageBreak/>
+        <w:t>Screen layout:</w:t>
+      </w:r>
+    </w:p>
+    <w:p>
+      <w:pPr>
+        <w:spacing w:before="240" w:after="240"/>
+        <w:rPr>
+          <w:color w:val="0000FF"/>
+          <w:sz w:val="28"/>
+          <w:szCs w:val="28"/>
+          <w:lang w:val="vi-VN"/>
+        </w:rPr>
+      </w:pPr>
+      <w:r>
+        <w:rPr>
+          <w:noProof/>
+          <w:lang w:val="en-US"/>
+        </w:rPr>
+        <w:drawing>
+          <wp:inline distT="0" distB="0" distL="0" distR="0" wp14:anchorId="2878A29F" wp14:editId="073D9EF4">
+            <wp:extent cx="5759450" cy="2738200"/>
+            <wp:effectExtent l="0" t="0" r="0" b="5080"/>
+            <wp:docPr id="9" name="Picture 9"/>
+            <wp:cNvGraphicFramePr>
+              <a:graphicFrameLocks xmlns:a="http://schemas.openxmlformats.org/drawingml/2006/main" noChangeAspect="1"/>
+            </wp:cNvGraphicFramePr>
+            <a:graphic xmlns:a="http://schemas.openxmlformats.org/drawingml/2006/main">
+              <a:graphicData uri="http://schemas.openxmlformats.org/drawingml/2006/picture">
+                <pic:pic xmlns:pic="http://schemas.openxmlformats.org/drawingml/2006/picture">
+                  <pic:nvPicPr>
+                    <pic:cNvPr id="0" name=""/>
+                    <pic:cNvPicPr/>
+                  </pic:nvPicPr>
+                  <pic:blipFill>
+                    <a:blip r:embed="rId42"/>
+                    <a:stretch>
+                      <a:fillRect/>
+                    </a:stretch>
+                  </pic:blipFill>
+                  <pic:spPr>
+                    <a:xfrm>
+                      <a:off x="0" y="0"/>
+                      <a:ext cx="5759450" cy="2738200"/>
+                    </a:xfrm>
+                    <a:prstGeom prst="rect">
+                      <a:avLst/>
+                    </a:prstGeom>
+                  </pic:spPr>
+                </pic:pic>
+              </a:graphicData>
+            </a:graphic>
+          </wp:inline>
+        </w:drawing>
+      </w:r>
+    </w:p>
+    <w:p>
+      <w:pPr>
+        <w:rPr>
+          <w:color w:val="0000FF"/>
+          <w:sz w:val="28"/>
+          <w:szCs w:val="28"/>
+        </w:rPr>
+      </w:pPr>
+      <w:r>
+        <w:rPr>
+          <w:color w:val="0000FF"/>
+          <w:sz w:val="28"/>
+          <w:szCs w:val="28"/>
+        </w:rPr>
+        <w:t>Function detail:</w:t>
+      </w:r>
+    </w:p>
+    <w:p>
+      <w:pPr>
+        <w:rPr>
+          <w:color w:val="3333CC"/>
+          <w:sz w:val="28"/>
+          <w:szCs w:val="28"/>
+          <w:lang w:val="vi-VN"/>
+        </w:rPr>
+      </w:pPr>
+      <w:r>
+        <w:rPr>
+          <w:color w:val="3333CC"/>
+          <w:sz w:val="28"/>
+          <w:szCs w:val="28"/>
+        </w:rPr>
+        <w:t xml:space="preserve">-Show </w:t>
+      </w:r>
+      <w:r>
+        <w:rPr>
+          <w:color w:val="3333CC"/>
+          <w:sz w:val="28"/>
+          <w:szCs w:val="28"/>
+        </w:rPr>
+        <w:t>page</w:t>
+      </w:r>
+      <w:r>
+        <w:rPr>
+          <w:color w:val="3333CC"/>
+          <w:sz w:val="28"/>
+          <w:szCs w:val="28"/>
+          <w:lang w:val="vi-VN"/>
+        </w:rPr>
+        <w:t xml:space="preserve"> </w:t>
+      </w:r>
+      <w:r>
+        <w:rPr>
+          <w:color w:val="3333CC"/>
+          <w:sz w:val="28"/>
+          <w:szCs w:val="28"/>
+          <w:lang w:val="vi-VN"/>
+        </w:rPr>
+        <w:t xml:space="preserve">that </w:t>
+      </w:r>
+      <w:r>
+        <w:rPr>
+          <w:color w:val="3333CC"/>
+          <w:sz w:val="28"/>
+          <w:szCs w:val="28"/>
+          <w:lang w:val="vi-VN"/>
+        </w:rPr>
+        <w:t xml:space="preserve">admin can </w:t>
+      </w:r>
+      <w:r>
+        <w:rPr>
+          <w:color w:val="3333CC"/>
+          <w:sz w:val="28"/>
+          <w:szCs w:val="28"/>
+          <w:lang w:val="vi-VN"/>
+        </w:rPr>
+        <w:t xml:space="preserve">add </w:t>
+      </w:r>
+      <w:r>
+        <w:rPr>
+          <w:color w:val="3333CC"/>
+          <w:sz w:val="28"/>
+          <w:szCs w:val="28"/>
+          <w:lang w:val="vi-VN"/>
+        </w:rPr>
+        <w:t>blog.</w:t>
+      </w:r>
+    </w:p>
+    <w:p>
+      <w:pPr>
+        <w:rPr>
+          <w:sz w:val="28"/>
+          <w:szCs w:val="28"/>
+          <w:lang w:val="vi-VN"/>
+        </w:rPr>
+      </w:pPr>
+    </w:p>
+    <w:p>
+      <w:pPr>
+        <w:rPr>
+          <w:sz w:val="28"/>
+          <w:szCs w:val="28"/>
+          <w:lang w:val="vi-VN"/>
+        </w:rPr>
+      </w:pPr>
+      <w:r>
+        <w:rPr>
+          <w:sz w:val="28"/>
+          <w:szCs w:val="28"/>
+          <w:lang w:val="vi-VN"/>
+        </w:rPr>
+        <w:t>c. Blog Update</w:t>
+      </w:r>
+    </w:p>
+    <w:p>
+      <w:pPr>
+        <w:spacing w:before="240" w:after="240"/>
+        <w:rPr>
+          <w:color w:val="0000FF"/>
+          <w:sz w:val="28"/>
+          <w:szCs w:val="28"/>
+          <w:lang w:val="vi-VN"/>
+        </w:rPr>
+      </w:pPr>
+      <w:r>
+        <w:rPr>
+          <w:color w:val="0000FF"/>
+          <w:sz w:val="28"/>
+          <w:szCs w:val="28"/>
+        </w:rPr>
+        <w:t>Screen layout:</w:t>
+      </w:r>
+    </w:p>
+    <w:p>
+      <w:pPr>
+        <w:spacing w:before="240" w:after="240"/>
+        <w:rPr>
+          <w:color w:val="0000FF"/>
+          <w:sz w:val="28"/>
+          <w:szCs w:val="28"/>
+          <w:lang w:val="vi-VN"/>
+        </w:rPr>
+      </w:pPr>
+      <w:r>
+        <w:rPr>
+          <w:noProof/>
+          <w:lang w:val="en-US"/>
+        </w:rPr>
+        <w:drawing>
+          <wp:inline distT="0" distB="0" distL="0" distR="0" wp14:anchorId="5A5D6967" wp14:editId="1916DC59">
+            <wp:extent cx="5759450" cy="2860035"/>
+            <wp:effectExtent l="0" t="0" r="0" b="0"/>
+            <wp:docPr id="10" name="Picture 10"/>
+            <wp:cNvGraphicFramePr>
+              <a:graphicFrameLocks xmlns:a="http://schemas.openxmlformats.org/drawingml/2006/main" noChangeAspect="1"/>
+            </wp:cNvGraphicFramePr>
+            <a:graphic xmlns:a="http://schemas.openxmlformats.org/drawingml/2006/main">
+              <a:graphicData uri="http://schemas.openxmlformats.org/drawingml/2006/picture">
+                <pic:pic xmlns:pic="http://schemas.openxmlformats.org/drawingml/2006/picture">
+                  <pic:nvPicPr>
+                    <pic:cNvPr id="0" name=""/>
+                    <pic:cNvPicPr/>
+                  </pic:nvPicPr>
+                  <pic:blipFill>
+                    <a:blip r:embed="rId43"/>
+                    <a:stretch>
+                      <a:fillRect/>
+                    </a:stretch>
+                  </pic:blipFill>
+                  <pic:spPr>
+                    <a:xfrm>
+                      <a:off x="0" y="0"/>
+                      <a:ext cx="5759450" cy="2860035"/>
+                    </a:xfrm>
+                    <a:prstGeom prst="rect">
+                      <a:avLst/>
+                    </a:prstGeom>
+                  </pic:spPr>
+                </pic:pic>
+              </a:graphicData>
+            </a:graphic>
+          </wp:inline>
+        </w:drawing>
+      </w:r>
+    </w:p>
+    <w:p>
+      <w:pPr>
+        <w:rPr>
+          <w:color w:val="0000FF"/>
+          <w:sz w:val="28"/>
+          <w:szCs w:val="28"/>
+        </w:rPr>
+      </w:pPr>
+      <w:r>
+        <w:rPr>
+          <w:color w:val="0000FF"/>
+          <w:sz w:val="28"/>
+          <w:szCs w:val="28"/>
+        </w:rPr>
+        <w:t>Function detail:</w:t>
+      </w:r>
+    </w:p>
+    <w:p>
+      <w:pPr>
+        <w:rPr>
+          <w:color w:val="3333CC"/>
+          <w:sz w:val="28"/>
+          <w:szCs w:val="28"/>
+          <w:lang w:val="vi-VN"/>
+        </w:rPr>
+      </w:pPr>
+      <w:r>
+        <w:rPr>
+          <w:color w:val="3333CC"/>
+          <w:sz w:val="28"/>
+          <w:szCs w:val="28"/>
+        </w:rPr>
+        <w:t xml:space="preserve">-Show </w:t>
+      </w:r>
+      <w:r>
+        <w:rPr>
+          <w:color w:val="3333CC"/>
+          <w:sz w:val="28"/>
+          <w:szCs w:val="28"/>
+        </w:rPr>
+        <w:t>page</w:t>
+      </w:r>
+      <w:r>
+        <w:rPr>
+          <w:color w:val="3333CC"/>
+          <w:sz w:val="28"/>
+          <w:szCs w:val="28"/>
+          <w:lang w:val="vi-VN"/>
+        </w:rPr>
+        <w:t xml:space="preserve"> admin can edit blog.</w:t>
+      </w:r>
+    </w:p>
+    <w:p>
+      <w:pPr>
+        <w:rPr>
+          <w:sz w:val="28"/>
+          <w:szCs w:val="28"/>
+          <w:lang w:val="vi-VN"/>
+        </w:rPr>
+      </w:pPr>
+      <w:bookmarkStart w:id="44" w:name="_GoBack"/>
+      <w:bookmarkEnd w:id="44"/>
+    </w:p>
     <w:sectPr>
-      <w:footerReference w:type="default" r:id="rId40"/>
+      <w:footerReference w:type="default" r:id="rId44"/>
       <w:pgSz w:w="11906" w:h="16838"/>
       <w:pgMar w:top="1134" w:right="1418" w:bottom="1134" w:left="1418" w:header="709" w:footer="709" w:gutter="0"/>
       <w:pgNumType w:start="1"/>
@@ -14019,7 +14725,7 @@
       </w:r>
     </w:p>
   </w:comment>
-  <w:comment w:id="30" w:author="Admin" w:date="2022-06-17T11:15:00Z" w:initials="A">
+  <w:comment w:id="29" w:author="Admin" w:date="2022-06-17T11:15:00Z" w:initials="A">
     <w:p>
       <w:pPr>
         <w:pStyle w:val="CommentText"/>
@@ -14035,7 +14741,7 @@
       </w:r>
     </w:p>
   </w:comment>
-  <w:comment w:id="31" w:author="Admin" w:date="2022-06-17T11:16:00Z" w:initials="A">
+  <w:comment w:id="30" w:author="Admin" w:date="2022-06-17T11:16:00Z" w:initials="A">
     <w:p>
       <w:pPr>
         <w:pStyle w:val="CommentText"/>
@@ -14051,7 +14757,7 @@
       </w:r>
     </w:p>
   </w:comment>
-  <w:comment w:id="32" w:author="Admin" w:date="2022-06-17T11:23:00Z" w:initials="A">
+  <w:comment w:id="31" w:author="Admin" w:date="2022-06-17T11:23:00Z" w:initials="A">
     <w:p>
       <w:pPr>
         <w:pStyle w:val="CommentText"/>
@@ -14067,7 +14773,7 @@
       </w:r>
     </w:p>
   </w:comment>
-  <w:comment w:id="33" w:author="Thạch Đào" w:date="2022-06-20T10:45:00Z" w:initials="TĐ">
+  <w:comment w:id="32" w:author="Thạch Đào" w:date="2022-06-20T10:45:00Z" w:initials="TĐ">
     <w:p>
       <w:pPr>
         <w:pStyle w:val="CommentText"/>
@@ -14083,7 +14789,7 @@
       </w:r>
     </w:p>
   </w:comment>
-  <w:comment w:id="34" w:author="Mạnh Hưng" w:date="2022-07-17T01:22:00Z" w:initials="hn">
+  <w:comment w:id="33" w:author="Mạnh Hưng" w:date="2022-07-17T01:22:00Z" w:initials="hn">
     <w:p>
       <w:pPr>
         <w:pStyle w:val="CommentText"/>
@@ -14099,7 +14805,7 @@
       </w:r>
     </w:p>
   </w:comment>
-  <w:comment w:id="35" w:author="Mạnh Hưng" w:date="2022-07-17T01:25:00Z" w:initials="hn">
+  <w:comment w:id="34" w:author="Mạnh Hưng" w:date="2022-07-17T01:25:00Z" w:initials="hn">
     <w:p>
       <w:pPr>
         <w:pStyle w:val="CommentText"/>
@@ -14120,7 +14826,7 @@
       </w:pPr>
     </w:p>
   </w:comment>
-  <w:comment w:id="37" w:author="Đức Lê" w:date="2022-06-27T11:27:00Z" w:initials="ĐL">
+  <w:comment w:id="36" w:author="Đức Lê" w:date="2022-06-27T11:27:00Z" w:initials="ĐL">
     <w:p>
       <w:pPr>
         <w:pStyle w:val="CommentText"/>
@@ -14136,7 +14842,7 @@
       </w:r>
     </w:p>
   </w:comment>
-  <w:comment w:id="38" w:author="Đức Lê" w:date="2022-06-27T11:28:00Z" w:initials="ĐL">
+  <w:comment w:id="37" w:author="Đức Lê" w:date="2022-06-27T11:28:00Z" w:initials="ĐL">
     <w:p>
       <w:pPr>
         <w:pStyle w:val="CommentText"/>
@@ -14152,7 +14858,7 @@
       </w:r>
     </w:p>
   </w:comment>
-  <w:comment w:id="39" w:author="Admin" w:date="2022-06-17T11:13:00Z" w:initials="A">
+  <w:comment w:id="38" w:author="Admin" w:date="2022-06-17T11:13:00Z" w:initials="A">
     <w:p>
       <w:pPr>
         <w:pStyle w:val="CommentText"/>
@@ -14173,7 +14879,7 @@
       </w:pPr>
     </w:p>
   </w:comment>
-  <w:comment w:id="41" w:author="Đức Lê" w:date="2022-07-17T11:28:00Z" w:initials="ĐL">
+  <w:comment w:id="40" w:author="Đức Lê" w:date="2022-07-17T11:28:00Z" w:initials="ĐL">
     <w:p>
       <w:pPr>
         <w:pStyle w:val="CommentText"/>
@@ -14194,7 +14900,7 @@
       </w:pPr>
     </w:p>
   </w:comment>
-  <w:comment w:id="42" w:author="Admin" w:date="2022-06-17T11:12:00Z" w:initials="A">
+  <w:comment w:id="41" w:author="Admin" w:date="2022-06-17T11:12:00Z" w:initials="A">
     <w:p>
       <w:pPr>
         <w:pStyle w:val="CommentText"/>
@@ -14207,6 +14913,49 @@
       </w:r>
       <w:r>
         <w:t>VietHoang01</w:t>
+      </w:r>
+    </w:p>
+  </w:comment>
+  <w:comment w:id="42" w:author="Đức Lê" w:date="2022-07-17T14:25:00Z" w:initials="ĐL">
+    <w:p>
+      <w:pPr>
+        <w:pStyle w:val="CommentText"/>
+        <w:rPr>
+          <w:lang w:val="vi-VN"/>
+        </w:rPr>
+      </w:pPr>
+      <w:r>
+        <w:rPr>
+          <w:rStyle w:val="CommentReference"/>
+        </w:rPr>
+        <w:annotationRef/>
+      </w:r>
+      <w:r>
+        <w:t>Duclm30</w:t>
+      </w:r>
+    </w:p>
+    <w:p>
+      <w:pPr>
+        <w:pStyle w:val="CommentText"/>
+        <w:rPr>
+          <w:lang w:val="vi-VN"/>
+        </w:rPr>
+      </w:pPr>
+    </w:p>
+  </w:comment>
+  <w:comment w:id="43" w:author="Đức Lê" w:date="2022-07-17T14:25:00Z" w:initials="ĐL">
+    <w:p>
+      <w:pPr>
+        <w:pStyle w:val="CommentText"/>
+      </w:pPr>
+      <w:r>
+        <w:rPr>
+          <w:rStyle w:val="CommentReference"/>
+        </w:rPr>
+        <w:annotationRef/>
+      </w:r>
+      <w:r>
+        <w:t>Duclm30</w:t>
       </w:r>
     </w:p>
   </w:comment>
@@ -14362,7 +15111,7 @@
         <w:noProof/>
         <w:color w:val="000000"/>
       </w:rPr>
-      <w:t>19</w:t>
+      <w:t>37</w:t>
     </w:r>
     <w:r>
       <w:rPr>
@@ -18326,7 +19075,7 @@
   <w:style w:type="paragraph" w:default="1" w:styleId="Normal">
     <w:name w:val="Normal"/>
     <w:qFormat/>
-    <w:rsid w:val="00240586"/>
+    <w:rsid w:val="00F05DC8"/>
   </w:style>
   <w:style w:type="paragraph" w:styleId="Heading1">
     <w:name w:val="heading 1"/>
@@ -18921,7 +19670,7 @@
   <w:style w:type="paragraph" w:default="1" w:styleId="Normal">
     <w:name w:val="Normal"/>
     <w:qFormat/>
-    <w:rsid w:val="00240586"/>
+    <w:rsid w:val="00F05DC8"/>
   </w:style>
   <w:style w:type="paragraph" w:styleId="Heading1">
     <w:name w:val="heading 1"/>
@@ -19682,7 +20431,7 @@
 </file>
 
 <file path=customXml/itemProps1.xml><?xml version="1.0" encoding="utf-8"?>
-<ds:datastoreItem xmlns:ds="http://schemas.openxmlformats.org/officeDocument/2006/customXml" ds:itemID="{595A71E7-9836-4BB1-82DC-08609EA4D890}">
+<ds:datastoreItem xmlns:ds="http://schemas.openxmlformats.org/officeDocument/2006/customXml" ds:itemID="{2AE50082-3CE9-4280-B4DE-374866EDC887}">
   <ds:schemaRefs>
     <ds:schemaRef ds:uri="http://schemas.openxmlformats.org/officeDocument/2006/bibliography"/>
   </ds:schemaRefs>

</xml_diff>